<commit_message>
Updated Dryness Frequency to be complete for all stations and to produce scatter graphs showing the results
</commit_message>
<xml_diff>
--- a/Outputs/Current Figures/Overview of Indecies_vr.docx
+++ b/Outputs/Current Figures/Overview of Indecies_vr.docx
@@ -5,14 +5,17 @@
     <w:p>
       <w:pPr>
         <w:rPr>
+          <w:rFonts w:eastAsia="Times New Roman" w:cs="Arial"/>
           <w:b/>
           <w:bCs/>
           <w:sz w:val="28"/>
           <w:szCs w:val="28"/>
         </w:rPr>
       </w:pPr>
+      <w:bookmarkStart w:id="0" w:name="_Hlk23499467"/>
       <w:r>
         <w:rPr>
+          <w:rFonts w:eastAsia="Times New Roman" w:cs="Arial"/>
           <w:b/>
           <w:bCs/>
           <w:sz w:val="28"/>
@@ -26,82 +29,34 @@
         <w:spacing w:after="0"/>
         <w:ind w:firstLine="720"/>
         <w:rPr>
+          <w:rFonts w:eastAsia="Times New Roman" w:cs="Arial"/>
           <w:sz w:val="24"/>
           <w:szCs w:val="24"/>
         </w:rPr>
       </w:pPr>
       <w:r>
         <w:rPr>
-          <w:sz w:val="24"/>
-          <w:szCs w:val="24"/>
-        </w:rPr>
-        <w:t>H-Index represents the number of H days with a maximum temperature of H or greater. For example, if you had an H-Index of 82 for a given year there were 82 days with a maximum air temperature of 82°F, or greater, during that year. The H-Index doesn’t appear to have any significant geographic pattern. 1</w:t>
+          <w:rFonts w:eastAsia="Times New Roman" w:cs="Arial"/>
+          <w:sz w:val="24"/>
+          <w:szCs w:val="24"/>
+        </w:rPr>
+        <w:t xml:space="preserve">H-Index represents the number of H days with a maximum temperature of H or greater. For example, if you had an H-Index of 82 for a given year, then there were 82 days with a maximum air temperature of 82°F, or greater, during that year. </w:t>
       </w:r>
       <w:r>
         <w:rPr>
-          <w:sz w:val="24"/>
-          <w:szCs w:val="24"/>
-        </w:rPr>
-        <w:t>9</w:t>
+          <w:rFonts w:ascii="Calibri" w:eastAsia="Times New Roman" w:hAnsi="Calibri" w:cs="Calibri"/>
+          <w:sz w:val="24"/>
+          <w:szCs w:val="24"/>
+        </w:rPr>
+        <w:t>The Average H-Index ranges from 84, in Atchison, to 89, in Ashland</w:t>
       </w:r>
       <w:r>
         <w:rPr>
-          <w:sz w:val="24"/>
-          <w:szCs w:val="24"/>
-        </w:rPr>
-        <w:t xml:space="preserve"> of the 23 stations have negative slopes for their </w:t>
-      </w:r>
-      <w:commentRangeStart w:id="0"/>
-      <w:r>
-        <w:rPr>
-          <w:sz w:val="24"/>
-          <w:szCs w:val="24"/>
-        </w:rPr>
-        <w:t xml:space="preserve">100-year </w:t>
-      </w:r>
-      <w:commentRangeEnd w:id="0"/>
-      <w:r>
-        <w:rPr>
-          <w:rStyle w:val="CommentReference"/>
-        </w:rPr>
-        <w:commentReference w:id="0"/>
-      </w:r>
-      <w:r>
-        <w:rPr>
-          <w:sz w:val="24"/>
-          <w:szCs w:val="24"/>
-        </w:rPr>
-        <w:t>trend of the H-Index. The Average H-Index ranges from 84 in Atchison to 89 in Ashland. The magnitude of the 100-year trend ranges from -1.6</w:t>
-      </w:r>
-      <w:r>
-        <w:rPr>
-          <w:sz w:val="24"/>
-          <w:szCs w:val="24"/>
-          <w:vertAlign w:val="superscript"/>
-        </w:rPr>
-        <w:t>*</w:t>
-      </w:r>
-      <w:r>
-        <w:rPr>
-          <w:sz w:val="24"/>
-          <w:szCs w:val="24"/>
-        </w:rPr>
-        <w:t xml:space="preserve"> in Atchison to 1.2</w:t>
-      </w:r>
-      <w:r>
-        <w:rPr>
-          <w:sz w:val="24"/>
-          <w:szCs w:val="24"/>
-          <w:vertAlign w:val="superscript"/>
-        </w:rPr>
-        <w:t>**</w:t>
-      </w:r>
-      <w:r>
-        <w:rPr>
-          <w:sz w:val="24"/>
-          <w:szCs w:val="24"/>
-        </w:rPr>
-        <w:t xml:space="preserve"> in Hortons.</w:t>
+          <w:rFonts w:eastAsia="Times New Roman" w:cs="Arial"/>
+          <w:sz w:val="24"/>
+          <w:szCs w:val="24"/>
+        </w:rPr>
+        <w:t>. 19 of the 23 stations have negative slopes for their trend for the entire dataset of the H-Index. The H-Index doesn’t appear to have any significant geographic pattern for either positively or negatively sloped stations. The magnitude of the trend for the entire data set ranges from –0.018 in Independence to 0.012 in Hortons.</w:t>
       </w:r>
     </w:p>
     <w:p>
@@ -109,61 +64,18 @@
         <w:spacing w:after="0"/>
         <w:ind w:firstLine="720"/>
         <w:rPr>
+          <w:rFonts w:eastAsia="Times New Roman" w:cs="Arial"/>
           <w:sz w:val="24"/>
           <w:szCs w:val="24"/>
         </w:rPr>
       </w:pPr>
+      <w:bookmarkStart w:id="1" w:name="_GoBack"/>
+      <w:bookmarkEnd w:id="1"/>
     </w:p>
     <w:p>
       <w:pPr>
-        <w:spacing w:after="0"/>
-        <w:rPr>
-          <w:sz w:val="24"/>
-          <w:szCs w:val="24"/>
-        </w:rPr>
-      </w:pPr>
-      <w:r>
-        <w:rPr>
-          <w:sz w:val="24"/>
-          <w:szCs w:val="24"/>
-        </w:rPr>
-        <w:t xml:space="preserve">*see excel calculation </w:t>
-      </w:r>
-      <w:commentRangeStart w:id="1"/>
-      <w:r>
-        <w:rPr>
-          <w:sz w:val="24"/>
-          <w:szCs w:val="24"/>
-        </w:rPr>
-        <w:t>excluding 2011</w:t>
-      </w:r>
-      <w:commentRangeEnd w:id="1"/>
-      <w:r>
-        <w:rPr>
-          <w:rStyle w:val="CommentReference"/>
-        </w:rPr>
-        <w:commentReference w:id="1"/>
-      </w:r>
-    </w:p>
-    <w:p>
-      <w:pPr>
-        <w:spacing w:after="0"/>
-        <w:rPr>
-          <w:sz w:val="24"/>
-          <w:szCs w:val="24"/>
-        </w:rPr>
-      </w:pPr>
-      <w:r>
-        <w:rPr>
-          <w:sz w:val="24"/>
-          <w:szCs w:val="24"/>
-        </w:rPr>
-        <w:t xml:space="preserve">** An increase of 1 for the 100-year trend translates to one additional day every year with a high temperature of H, but also a rise in temperature of all the days in the set by 1°F. For example. If your H-Index increased from 87 to 88 then you would not only have a higher temperature, but that high temperature is occurring more frequently. </w:t>
-      </w:r>
-    </w:p>
-    <w:p>
-      <w:pPr>
-        <w:rPr>
+        <w:rPr>
+          <w:rFonts w:eastAsia="Times New Roman" w:cs="Arial"/>
           <w:b/>
           <w:bCs/>
           <w:sz w:val="28"/>
@@ -172,6 +84,7 @@
       </w:pPr>
       <w:r>
         <w:rPr>
+          <w:rFonts w:eastAsia="Times New Roman" w:cs="Arial"/>
           <w:b/>
           <w:bCs/>
           <w:sz w:val="28"/>
@@ -184,120 +97,24 @@
       <w:pPr>
         <w:ind w:firstLine="720"/>
         <w:rPr>
+          <w:rFonts w:eastAsia="Times New Roman" w:cs="Arial"/>
           <w:sz w:val="24"/>
           <w:szCs w:val="24"/>
         </w:rPr>
       </w:pPr>
       <w:r>
         <w:rPr>
-          <w:sz w:val="24"/>
-          <w:szCs w:val="24"/>
-        </w:rPr>
-        <w:t xml:space="preserve">C-index is C days with temperatures of 32°F-C or less. </w:t>
-      </w:r>
-      <w:r>
-        <w:rPr>
-          <w:sz w:val="24"/>
-          <w:szCs w:val="24"/>
-        </w:rPr>
-        <w:t xml:space="preserve">For example, a C index of 9 for a given year means that there were 9 days with a temperature of 23°F (32°F-9) or less during that year. </w:t>
-      </w:r>
-      <w:commentRangeStart w:id="2"/>
-      <w:r>
-        <w:rPr>
-          <w:sz w:val="24"/>
-          <w:szCs w:val="24"/>
-        </w:rPr>
-        <w:t xml:space="preserve">There is </w:t>
-      </w:r>
-      <w:r>
-        <w:rPr>
-          <w:sz w:val="24"/>
-          <w:szCs w:val="24"/>
-        </w:rPr>
-        <w:t xml:space="preserve">a </w:t>
-      </w:r>
-      <w:r>
-        <w:rPr>
-          <w:sz w:val="24"/>
-          <w:szCs w:val="24"/>
-        </w:rPr>
-        <w:t>trend of increasing</w:t>
-      </w:r>
-      <w:r>
-        <w:rPr>
-          <w:sz w:val="24"/>
-          <w:szCs w:val="24"/>
-        </w:rPr>
-        <w:t xml:space="preserve"> the average</w:t>
-      </w:r>
-      <w:r>
-        <w:rPr>
-          <w:sz w:val="24"/>
-          <w:szCs w:val="24"/>
-        </w:rPr>
-        <w:t xml:space="preserve"> C-Index from west to east and from north to south.</w:t>
-      </w:r>
-      <w:commentRangeEnd w:id="2"/>
-      <w:r>
-        <w:rPr>
-          <w:rStyle w:val="CommentReference"/>
-        </w:rPr>
-        <w:commentReference w:id="2"/>
-      </w:r>
-      <w:r>
-        <w:rPr>
-          <w:sz w:val="24"/>
-          <w:szCs w:val="24"/>
-        </w:rPr>
-        <w:t xml:space="preserve"> The average C-Index ranged from 9.4 in Saint Francis to 15.4 in Columbus.</w:t>
-      </w:r>
-      <w:r>
-        <w:rPr>
-          <w:sz w:val="24"/>
-          <w:szCs w:val="24"/>
-        </w:rPr>
-        <w:t xml:space="preserve"> 17 of the stations had positive slopes</w:t>
-      </w:r>
-      <w:r>
-        <w:rPr>
-          <w:sz w:val="24"/>
-          <w:szCs w:val="24"/>
-        </w:rPr>
-        <w:t xml:space="preserve"> for their 100-year trend of the C-index</w:t>
-      </w:r>
-      <w:r>
-        <w:rPr>
-          <w:sz w:val="24"/>
-          <w:szCs w:val="24"/>
-        </w:rPr>
-        <w:t xml:space="preserve">. </w:t>
-      </w:r>
-      <w:r>
-        <w:rPr>
-          <w:sz w:val="24"/>
-          <w:szCs w:val="24"/>
-        </w:rPr>
-        <w:t xml:space="preserve"> Of t</w:t>
-      </w:r>
-      <w:r>
-        <w:rPr>
-          <w:sz w:val="24"/>
-          <w:szCs w:val="24"/>
-        </w:rPr>
-        <w:t xml:space="preserve">he stations that had negative slopes, 5 where in southern Kansas. </w:t>
-      </w:r>
-      <w:r>
-        <w:rPr>
-          <w:sz w:val="24"/>
-          <w:szCs w:val="24"/>
-        </w:rPr>
-        <w:t xml:space="preserve">The magnitudes of the slopes ranged from -1.1 in Ashland to 3.5 in Elkhart. </w:t>
+          <w:rFonts w:eastAsia="Times New Roman" w:cs="Arial"/>
+          <w:sz w:val="24"/>
+          <w:szCs w:val="24"/>
+        </w:rPr>
+        <w:t xml:space="preserve">C-index represents the number of C days with temperatures of 32°F-C or less. For example, a C index of 9 for a given year means that there were 9 days with a temperature of 23°F (32°F-9) or less during that year.  The average C-Index for each station ranged from 22.6, in Saint Francis, to 16.4 in Columbus. There is a trend of increasing the average C-Index from west to east and from north to south. 18 of the stations had negative slopes for the entire data set trend of the C-index.  Of the stations that had positive slopes, 4 were in southern Kansas. The magnitudes of the slopes ranged from 0.012 in Ashland to –0.036 in Elkhart. </w:t>
       </w:r>
     </w:p>
     <w:p>
       <w:pPr>
         <w:rPr>
+          <w:rFonts w:eastAsia="Times New Roman" w:cs="Arial"/>
           <w:b/>
           <w:bCs/>
           <w:sz w:val="28"/>
@@ -306,6 +123,7 @@
       </w:pPr>
       <w:r>
         <w:rPr>
+          <w:rFonts w:eastAsia="Times New Roman" w:cs="Arial"/>
           <w:b/>
           <w:bCs/>
           <w:sz w:val="28"/>
@@ -318,86 +136,24 @@
       <w:pPr>
         <w:ind w:firstLine="720"/>
         <w:rPr>
-          <w:b/>
-          <w:bCs/>
+          <w:rFonts w:eastAsia="Times New Roman" w:cs="Arial"/>
           <w:sz w:val="24"/>
           <w:szCs w:val="24"/>
         </w:rPr>
       </w:pPr>
       <w:r>
         <w:rPr>
-          <w:sz w:val="24"/>
-          <w:szCs w:val="24"/>
-        </w:rPr>
-        <w:t>W-index represents W days with W mm of rainfall or more. For example, if you had a W index of 15 for a given year there would be 15 days during that year that received a rainfall of 15mm or more of precipitation. There is a trend of increa</w:t>
-      </w:r>
-      <w:r>
-        <w:rPr>
-          <w:sz w:val="24"/>
-          <w:szCs w:val="24"/>
-        </w:rPr>
-        <w:t>sing average</w:t>
-      </w:r>
-      <w:r>
-        <w:rPr>
-          <w:sz w:val="24"/>
-          <w:szCs w:val="24"/>
-        </w:rPr>
-        <w:t xml:space="preserve"> W</w:t>
-      </w:r>
-      <w:r>
-        <w:rPr>
-          <w:sz w:val="24"/>
-          <w:szCs w:val="24"/>
-        </w:rPr>
-        <w:t>-</w:t>
-      </w:r>
-      <w:r>
-        <w:rPr>
-          <w:sz w:val="24"/>
-          <w:szCs w:val="24"/>
-        </w:rPr>
-        <w:t xml:space="preserve">index from west to east and from north to south. </w:t>
-      </w:r>
-      <w:r>
-        <w:rPr>
-          <w:sz w:val="24"/>
-          <w:szCs w:val="24"/>
-        </w:rPr>
-        <w:t xml:space="preserve">The average W-Index ranged from 10.9 in Tribune to 18.1 in Columbus. </w:t>
-      </w:r>
-      <w:r>
-        <w:rPr>
-          <w:sz w:val="24"/>
-          <w:szCs w:val="24"/>
-        </w:rPr>
-        <w:t>18 of the 23 stations had positive slopes for W-Index</w:t>
-      </w:r>
-      <w:r>
-        <w:rPr>
-          <w:sz w:val="24"/>
-          <w:szCs w:val="24"/>
-        </w:rPr>
-        <w:t xml:space="preserve"> for the 100-year trend</w:t>
-      </w:r>
-      <w:r>
-        <w:rPr>
-          <w:sz w:val="24"/>
-          <w:szCs w:val="24"/>
-        </w:rPr>
-        <w:t>, there was not obvious trend based on their location.</w:t>
-      </w:r>
-      <w:r>
-        <w:rPr>
-          <w:sz w:val="24"/>
-          <w:szCs w:val="24"/>
-        </w:rPr>
-        <w:t xml:space="preserve"> The magnitude of slopes varied from -1.1 in Saint Francis to 1.4 in Winfield over the course of the century. </w:t>
+          <w:rFonts w:eastAsia="Times New Roman" w:cs="Arial"/>
+          <w:sz w:val="24"/>
+          <w:szCs w:val="24"/>
+        </w:rPr>
+        <w:t xml:space="preserve">W-index represents W days with W mm of rainfall or more. For example, if you had a W index of 15 for a given year there would be 15 days during that year that received a rainfall of 15mm, or more, of precipitation. The average W-Index ranged from 10.8 in Tribune to 17.8 in Columbus. There is a trend of increasing average W-index from west to east and from north to south. 18 of the 23 stations had positive slopes for the entire data set trend of W-Index. There was no obvious trend for the location of stations with negative slopes. The magnitude of slopes varied from -1.1 in Saint Francis to 1.4 in Winfield over the course of the century. </w:t>
       </w:r>
     </w:p>
     <w:p>
       <w:pPr>
         <w:rPr>
+          <w:rFonts w:eastAsia="Times New Roman" w:cs="Arial"/>
           <w:b/>
           <w:bCs/>
           <w:sz w:val="32"/>
@@ -406,6 +162,7 @@
       </w:pPr>
       <w:r>
         <w:rPr>
+          <w:rFonts w:eastAsia="Times New Roman" w:cs="Arial"/>
           <w:b/>
           <w:bCs/>
           <w:sz w:val="28"/>
@@ -414,128 +171,32 @@
         <w:t>D-Index overview</w:t>
       </w:r>
     </w:p>
+    <w:bookmarkEnd w:id="0"/>
     <w:p>
       <w:pPr>
         <w:ind w:firstLine="720"/>
         <w:rPr>
-          <w:b/>
-          <w:bCs/>
+          <w:rFonts w:eastAsia="Times New Roman" w:cs="Arial"/>
           <w:sz w:val="24"/>
           <w:szCs w:val="24"/>
         </w:rPr>
       </w:pPr>
       <w:r>
         <w:rPr>
-          <w:sz w:val="24"/>
-          <w:szCs w:val="24"/>
-        </w:rPr>
-        <w:t xml:space="preserve">D-index represents the number of D periods where there was D days or more of precipitation less than 1mm. For example, if you had a D-Index of 9 for a given year there would be 9 periods during that year with dry spells of 9 days or longer. </w:t>
+          <w:rFonts w:eastAsia="Times New Roman" w:cs="Arial"/>
+          <w:sz w:val="24"/>
+          <w:szCs w:val="24"/>
+        </w:rPr>
+        <w:t xml:space="preserve">D-index represents the number of D periods where there were D, or more, days in a row or with precipitation less than 1mm. For example, if you had a D-Index of 9 for a given year there would be 9 periods during that year with periods of little rain for 9 days, or longer, in a row. The average value of the D-Index tended to increase from east to west. Average D Index ranged from 9 in Columbus to 10 in Elkhart. 13 Stations had a positive slope, 5 stations had a slope of 0, and the remain 5 stations had negative slopes for the entire data set trend for the D-Index. 4 of the 5 stations with a negative slope where in Eastern or Central Kansas. The magnitudes of the entire data set trend for the D-index ranged from -0.002 in Ottawa and Manhattan to 0.009 in Tribune. As a note, D-Index occurs disproportionately at the same magnitude of points. All magnitude of D-index falls somewhere in the range of 6 to 14 with most occurring at 9 or 10. As such, I think it will be better to just pick some number of dry days </w:t>
       </w:r>
       <w:r>
         <w:rPr>
-          <w:sz w:val="24"/>
-          <w:szCs w:val="24"/>
-        </w:rPr>
-        <w:t>The average value of the D-Index tended to increase from east to west. A</w:t>
-      </w:r>
-      <w:r>
-        <w:rPr>
-          <w:sz w:val="24"/>
-          <w:szCs w:val="24"/>
-        </w:rPr>
-        <w:t xml:space="preserve">verage Dry Index </w:t>
-      </w:r>
-      <w:r>
-        <w:rPr>
-          <w:sz w:val="24"/>
-          <w:szCs w:val="24"/>
-        </w:rPr>
-        <w:t>ranged from</w:t>
-      </w:r>
-      <w:r>
-        <w:rPr>
-          <w:sz w:val="24"/>
-          <w:szCs w:val="24"/>
-        </w:rPr>
-        <w:t xml:space="preserve"> 9</w:t>
-      </w:r>
-      <w:r>
-        <w:rPr>
-          <w:sz w:val="24"/>
-          <w:szCs w:val="24"/>
-        </w:rPr>
-        <w:t xml:space="preserve"> in Columbus</w:t>
-      </w:r>
-      <w:r>
-        <w:rPr>
-          <w:sz w:val="24"/>
-          <w:szCs w:val="24"/>
-        </w:rPr>
-        <w:t xml:space="preserve"> and 10</w:t>
-      </w:r>
-      <w:r>
-        <w:rPr>
-          <w:sz w:val="24"/>
-          <w:szCs w:val="24"/>
-        </w:rPr>
-        <w:t xml:space="preserve"> in Elkhart</w:t>
-      </w:r>
-      <w:r>
-        <w:rPr>
-          <w:sz w:val="24"/>
-          <w:szCs w:val="24"/>
-        </w:rPr>
-        <w:t xml:space="preserve">. D-index values ranged from 6 to 13. Average D-index values decreased when moving West to East and when moving North to south. 16 Stations had a positive slope for the 100-year trend of the D-Index. 6 of the 7 stations with a negative slope where in Eastern or </w:t>
-      </w:r>
-      <w:r>
-        <w:rPr>
+          <w:rFonts w:eastAsia="Times New Roman" w:cs="Arial"/>
           <w:sz w:val="24"/>
           <w:szCs w:val="24"/>
         </w:rPr>
         <w:lastRenderedPageBreak/>
-        <w:t>Central Kansas. The</w:t>
-      </w:r>
-      <w:r>
-        <w:rPr>
-          <w:sz w:val="24"/>
-          <w:szCs w:val="24"/>
-        </w:rPr>
-        <w:t xml:space="preserve"> magnitudes of the slopes for</w:t>
-      </w:r>
-      <w:r>
-        <w:rPr>
-          <w:sz w:val="24"/>
-          <w:szCs w:val="24"/>
-        </w:rPr>
-        <w:t xml:space="preserve"> the D-index ranged from -0.2</w:t>
-      </w:r>
-      <w:r>
-        <w:rPr>
-          <w:sz w:val="24"/>
-          <w:szCs w:val="24"/>
-        </w:rPr>
-        <w:t xml:space="preserve"> in Ottawa</w:t>
-      </w:r>
-      <w:r>
-        <w:rPr>
-          <w:sz w:val="24"/>
-          <w:szCs w:val="24"/>
-        </w:rPr>
-        <w:t xml:space="preserve"> to 0.9</w:t>
-      </w:r>
-      <w:r>
-        <w:rPr>
-          <w:sz w:val="24"/>
-          <w:szCs w:val="24"/>
-        </w:rPr>
-        <w:t xml:space="preserve"> in Tribune</w:t>
-      </w:r>
-      <w:r>
-        <w:rPr>
-          <w:sz w:val="24"/>
-          <w:szCs w:val="24"/>
-        </w:rPr>
-        <w:t>.</w:t>
+        <w:t xml:space="preserve">and count their occurrence each year. Using the h index method just leaves out too much information to be useful to calculating dryness.  </w:t>
       </w:r>
     </w:p>
     <w:p/>
@@ -543,92 +204,9 @@
       <w:pgSz w:w="12240" w:h="15840"/>
       <w:pgMar w:top="1440" w:right="1440" w:bottom="1440" w:left="1440" w:header="720" w:footer="720" w:gutter="0"/>
       <w:cols w:space="720"/>
-      <w:docGrid w:linePitch="360"/>
     </w:sectPr>
   </w:body>
 </w:document>
-</file>
-
-<file path=word/comments.xml><?xml version="1.0" encoding="utf-8"?>
-<w:comments xmlns:wpc="http://schemas.microsoft.com/office/word/2010/wordprocessingCanvas" xmlns:cx="http://schemas.microsoft.com/office/drawing/2014/chartex" xmlns:cx1="http://schemas.microsoft.com/office/drawing/2015/9/8/chartex" xmlns:cx2="http://schemas.microsoft.com/office/drawing/2015/10/21/chartex" xmlns:cx3="http://schemas.microsoft.com/office/drawing/2016/5/9/chartex" xmlns:cx4="http://schemas.microsoft.com/office/drawing/2016/5/10/chartex" xmlns:cx5="http://schemas.microsoft.com/office/drawing/2016/5/11/chartex" xmlns:cx6="http://schemas.microsoft.com/office/drawing/2016/5/12/chartex" xmlns:cx7="http://schemas.microsoft.com/office/drawing/2016/5/13/chartex" xmlns:cx8="http://schemas.microsoft.com/office/drawing/2016/5/14/chartex" xmlns:mc="http://schemas.openxmlformats.org/markup-compatibility/2006" xmlns:aink="http://schemas.microsoft.com/office/drawing/2016/ink" xmlns:am3d="http://schemas.microsoft.com/office/drawing/2017/model3d" xmlns:o="urn:schemas-microsoft-com:office:office" xmlns:r="http://schemas.openxmlformats.org/officeDocument/2006/relationships" xmlns:m="http://schemas.openxmlformats.org/officeDocument/2006/math" xmlns:v="urn:schemas-microsoft-com:vml" xmlns:wp14="http://schemas.microsoft.com/office/word/2010/wordprocessingDrawing" xmlns:wp="http://schemas.openxmlformats.org/drawingml/2006/wordprocessingDrawing" xmlns:w10="urn:schemas-microsoft-com:office:word" xmlns:w="http://schemas.openxmlformats.org/wordprocessingml/2006/main" xmlns:w14="http://schemas.microsoft.com/office/word/2010/wordml" xmlns:w15="http://schemas.microsoft.com/office/word/2012/wordml" xmlns:w16cid="http://schemas.microsoft.com/office/word/2016/wordml/cid" xmlns:w16se="http://schemas.microsoft.com/office/word/2015/wordml/symex" xmlns:wpg="http://schemas.microsoft.com/office/word/2010/wordprocessingGroup" xmlns:wpi="http://schemas.microsoft.com/office/word/2010/wordprocessingInk" xmlns:wne="http://schemas.microsoft.com/office/word/2006/wordml" xmlns:wps="http://schemas.microsoft.com/office/word/2010/wordprocessingShape" mc:Ignorable="w14 w15 w16se w16cid wp14">
-  <w:comment w:id="0" w:author="Vahid Rahmani" w:date="2019-11-12T14:25:00Z" w:initials="VR">
-    <w:p>
-      <w:pPr>
-        <w:pStyle w:val="CommentText"/>
-      </w:pPr>
-      <w:r>
-        <w:rPr>
-          <w:rStyle w:val="CommentReference"/>
-        </w:rPr>
-        <w:annotationRef/>
-      </w:r>
-      <w:r>
-        <w:t>The period changes for each station. for some it may be 100-yr and for others it can be shorter or longer. Correct?</w:t>
-      </w:r>
-    </w:p>
-  </w:comment>
-  <w:comment w:id="1" w:author="Vahid Rahmani" w:date="2019-11-12T14:26:00Z" w:initials="VR">
-    <w:p>
-      <w:pPr>
-        <w:pStyle w:val="CommentText"/>
-      </w:pPr>
-      <w:r>
-        <w:rPr>
-          <w:rStyle w:val="CommentReference"/>
-        </w:rPr>
-        <w:annotationRef/>
-      </w:r>
-      <w:r>
-        <w:t>is it excluding 2011 or excluding 2011-present?</w:t>
-      </w:r>
-    </w:p>
-  </w:comment>
-  <w:comment w:id="2" w:author="Vahid Rahmani" w:date="2019-11-12T14:32:00Z" w:initials="VR">
-    <w:p>
-      <w:pPr>
-        <w:pStyle w:val="CommentText"/>
-      </w:pPr>
-      <w:r>
-        <w:rPr>
-          <w:rStyle w:val="CommentReference"/>
-        </w:rPr>
-        <w:annotationRef/>
-      </w:r>
-      <w:r>
-        <w:t>does this match the temperature maps? meaning that no</w:t>
-      </w:r>
-      <w:bookmarkStart w:id="3" w:name="_GoBack"/>
-      <w:bookmarkEnd w:id="3"/>
-      <w:r>
-        <w:t>rth and west KS is warmer than south and east KS.</w:t>
-      </w:r>
-    </w:p>
-  </w:comment>
-</w:comments>
-</file>
-
-<file path=word/commentsExtended.xml><?xml version="1.0" encoding="utf-8"?>
-<w15:commentsEx xmlns:wpc="http://schemas.microsoft.com/office/word/2010/wordprocessingCanvas" xmlns:cx="http://schemas.microsoft.com/office/drawing/2014/chartex" xmlns:cx1="http://schemas.microsoft.com/office/drawing/2015/9/8/chartex" xmlns:cx2="http://schemas.microsoft.com/office/drawing/2015/10/21/chartex" xmlns:cx3="http://schemas.microsoft.com/office/drawing/2016/5/9/chartex" xmlns:cx4="http://schemas.microsoft.com/office/drawing/2016/5/10/chartex" xmlns:cx5="http://schemas.microsoft.com/office/drawing/2016/5/11/chartex" xmlns:cx6="http://schemas.microsoft.com/office/drawing/2016/5/12/chartex" xmlns:cx7="http://schemas.microsoft.com/office/drawing/2016/5/13/chartex" xmlns:cx8="http://schemas.microsoft.com/office/drawing/2016/5/14/chartex" xmlns:mc="http://schemas.openxmlformats.org/markup-compatibility/2006" xmlns:aink="http://schemas.microsoft.com/office/drawing/2016/ink" xmlns:am3d="http://schemas.microsoft.com/office/drawing/2017/model3d" xmlns:o="urn:schemas-microsoft-com:office:office" xmlns:r="http://schemas.openxmlformats.org/officeDocument/2006/relationships" xmlns:m="http://schemas.openxmlformats.org/officeDocument/2006/math" xmlns:v="urn:schemas-microsoft-com:vml" xmlns:wp14="http://schemas.microsoft.com/office/word/2010/wordprocessingDrawing" xmlns:wp="http://schemas.openxmlformats.org/drawingml/2006/wordprocessingDrawing" xmlns:w10="urn:schemas-microsoft-com:office:word" xmlns:w="http://schemas.openxmlformats.org/wordprocessingml/2006/main" xmlns:w14="http://schemas.microsoft.com/office/word/2010/wordml" xmlns:w15="http://schemas.microsoft.com/office/word/2012/wordml" xmlns:w16cid="http://schemas.microsoft.com/office/word/2016/wordml/cid" xmlns:w16se="http://schemas.microsoft.com/office/word/2015/wordml/symex" xmlns:wpg="http://schemas.microsoft.com/office/word/2010/wordprocessingGroup" xmlns:wpi="http://schemas.microsoft.com/office/word/2010/wordprocessingInk" xmlns:wne="http://schemas.microsoft.com/office/word/2006/wordml" xmlns:wps="http://schemas.microsoft.com/office/word/2010/wordprocessingShape" mc:Ignorable="w14 w15 w16se w16cid wp14">
-  <w15:commentEx w15:paraId="478333CC" w15:done="0"/>
-  <w15:commentEx w15:paraId="0F66EE28" w15:done="0"/>
-  <w15:commentEx w15:paraId="077310AE" w15:done="0"/>
-</w15:commentsEx>
-</file>
-
-<file path=word/commentsIds.xml><?xml version="1.0" encoding="utf-8"?>
-<w16cid:commentsIds xmlns:wpc="http://schemas.microsoft.com/office/word/2010/wordprocessingCanvas" xmlns:cx="http://schemas.microsoft.com/office/drawing/2014/chartex" xmlns:cx1="http://schemas.microsoft.com/office/drawing/2015/9/8/chartex" xmlns:cx2="http://schemas.microsoft.com/office/drawing/2015/10/21/chartex" xmlns:cx3="http://schemas.microsoft.com/office/drawing/2016/5/9/chartex" xmlns:cx4="http://schemas.microsoft.com/office/drawing/2016/5/10/chartex" xmlns:cx5="http://schemas.microsoft.com/office/drawing/2016/5/11/chartex" xmlns:cx6="http://schemas.microsoft.com/office/drawing/2016/5/12/chartex" xmlns:cx7="http://schemas.microsoft.com/office/drawing/2016/5/13/chartex" xmlns:cx8="http://schemas.microsoft.com/office/drawing/2016/5/14/chartex" xmlns:mc="http://schemas.openxmlformats.org/markup-compatibility/2006" xmlns:aink="http://schemas.microsoft.com/office/drawing/2016/ink" xmlns:am3d="http://schemas.microsoft.com/office/drawing/2017/model3d" xmlns:o="urn:schemas-microsoft-com:office:office" xmlns:r="http://schemas.openxmlformats.org/officeDocument/2006/relationships" xmlns:m="http://schemas.openxmlformats.org/officeDocument/2006/math" xmlns:v="urn:schemas-microsoft-com:vml" xmlns:wp14="http://schemas.microsoft.com/office/word/2010/wordprocessingDrawing" xmlns:wp="http://schemas.openxmlformats.org/drawingml/2006/wordprocessingDrawing" xmlns:w10="urn:schemas-microsoft-com:office:word" xmlns:w="http://schemas.openxmlformats.org/wordprocessingml/2006/main" xmlns:w14="http://schemas.microsoft.com/office/word/2010/wordml" xmlns:w15="http://schemas.microsoft.com/office/word/2012/wordml" xmlns:w16cid="http://schemas.microsoft.com/office/word/2016/wordml/cid" xmlns:w16se="http://schemas.microsoft.com/office/word/2015/wordml/symex" xmlns:wpg="http://schemas.microsoft.com/office/word/2010/wordprocessingGroup" xmlns:wpi="http://schemas.microsoft.com/office/word/2010/wordprocessingInk" xmlns:wne="http://schemas.microsoft.com/office/word/2006/wordml" xmlns:wps="http://schemas.microsoft.com/office/word/2010/wordprocessingShape" mc:Ignorable="w14 w15 w16se w16cid wp14">
-  <w16cid:commentId w16cid:paraId="478333CC" w16cid:durableId="21753F71"/>
-  <w16cid:commentId w16cid:paraId="0F66EE28" w16cid:durableId="21753F9D"/>
-  <w16cid:commentId w16cid:paraId="077310AE" w16cid:durableId="21754109"/>
-</w16cid:commentsIds>
-</file>
-
-<file path=word/people.xml><?xml version="1.0" encoding="utf-8"?>
-<w15:people xmlns:wpc="http://schemas.microsoft.com/office/word/2010/wordprocessingCanvas" xmlns:cx="http://schemas.microsoft.com/office/drawing/2014/chartex" xmlns:cx1="http://schemas.microsoft.com/office/drawing/2015/9/8/chartex" xmlns:cx2="http://schemas.microsoft.com/office/drawing/2015/10/21/chartex" xmlns:cx3="http://schemas.microsoft.com/office/drawing/2016/5/9/chartex" xmlns:cx4="http://schemas.microsoft.com/office/drawing/2016/5/10/chartex" xmlns:cx5="http://schemas.microsoft.com/office/drawing/2016/5/11/chartex" xmlns:cx6="http://schemas.microsoft.com/office/drawing/2016/5/12/chartex" xmlns:cx7="http://schemas.microsoft.com/office/drawing/2016/5/13/chartex" xmlns:cx8="http://schemas.microsoft.com/office/drawing/2016/5/14/chartex" xmlns:mc="http://schemas.openxmlformats.org/markup-compatibility/2006" xmlns:aink="http://schemas.microsoft.com/office/drawing/2016/ink" xmlns:am3d="http://schemas.microsoft.com/office/drawing/2017/model3d" xmlns:o="urn:schemas-microsoft-com:office:office" xmlns:r="http://schemas.openxmlformats.org/officeDocument/2006/relationships" xmlns:m="http://schemas.openxmlformats.org/officeDocument/2006/math" xmlns:v="urn:schemas-microsoft-com:vml" xmlns:wp14="http://schemas.microsoft.com/office/word/2010/wordprocessingDrawing" xmlns:wp="http://schemas.openxmlformats.org/drawingml/2006/wordprocessingDrawing" xmlns:w10="urn:schemas-microsoft-com:office:word" xmlns:w="http://schemas.openxmlformats.org/wordprocessingml/2006/main" xmlns:w14="http://schemas.microsoft.com/office/word/2010/wordml" xmlns:w15="http://schemas.microsoft.com/office/word/2012/wordml" xmlns:w16cid="http://schemas.microsoft.com/office/word/2016/wordml/cid" xmlns:w16se="http://schemas.microsoft.com/office/word/2015/wordml/symex" xmlns:wpg="http://schemas.microsoft.com/office/word/2010/wordprocessingGroup" xmlns:wpi="http://schemas.microsoft.com/office/word/2010/wordprocessingInk" xmlns:wne="http://schemas.microsoft.com/office/word/2006/wordml" xmlns:wps="http://schemas.microsoft.com/office/word/2010/wordprocessingShape" mc:Ignorable="w14 w15 w16se w16cid wp14">
-  <w15:person w15:author="Vahid Rahmani">
-    <w15:presenceInfo w15:providerId="None" w15:userId="Vahid Rahmani"/>
-  </w15:person>
-</w15:people>
 </file>
 
 <file path=word/styles.xml><?xml version="1.0" encoding="utf-8"?>

</xml_diff>

<commit_message>
created plots for 1981-2010/2013 for W, C, and H index. Compared these results to POR plots. Did linear statistical analysis of 1981-2010/2013 period.
</commit_message>
<xml_diff>
--- a/Outputs/Current Figures/Overview of Indecies_vr.docx
+++ b/Outputs/Current Figures/Overview of Indecies_vr.docx
@@ -69,8 +69,6 @@
           <w:szCs w:val="24"/>
         </w:rPr>
       </w:pPr>
-      <w:bookmarkStart w:id="1" w:name="_GoBack"/>
-      <w:bookmarkEnd w:id="1"/>
     </w:p>
     <w:p>
       <w:pPr>
@@ -108,7 +106,23 @@
           <w:sz w:val="24"/>
           <w:szCs w:val="24"/>
         </w:rPr>
-        <w:t xml:space="preserve">C-index represents the number of C days with temperatures of 32°F-C or less. For example, a C index of 9 for a given year means that there were 9 days with a temperature of 23°F (32°F-9) or less during that year.  The average C-Index for each station ranged from 22.6, in Saint Francis, to 16.4 in Columbus. There is a trend of increasing the average C-Index from west to east and from north to south. 18 of the stations had negative slopes for the entire data set trend of the C-index.  Of the stations that had positive slopes, 4 were in southern Kansas. The magnitudes of the slopes ranged from 0.012 in Ashland to –0.036 in Elkhart. </w:t>
+        <w:t xml:space="preserve">C-index represents the number of C days with temperatures of 32°F-C or less. For example, a C index of 9 for a given year means that there were 9 days with a temperature of 23°F (32°F-9) or less during that year.  The average C-Index for each station ranged from 22.6, in Saint Francis, to 16.4 in Columbus. There is a trend of </w:t>
+      </w:r>
+      <w:r>
+        <w:rPr>
+          <w:rFonts w:eastAsia="Times New Roman" w:cs="Arial"/>
+          <w:sz w:val="24"/>
+          <w:szCs w:val="24"/>
+        </w:rPr>
+        <w:t>decreasing</w:t>
+      </w:r>
+      <w:r>
+        <w:rPr>
+          <w:rFonts w:eastAsia="Times New Roman" w:cs="Arial"/>
+          <w:sz w:val="24"/>
+          <w:szCs w:val="24"/>
+        </w:rPr>
+        <w:t xml:space="preserve"> the average C-Index from west to east and from north to south. 18 of the stations had negative slopes for the entire data set trend of the C-index.  Of the stations that had positive slopes, 4 were in southern Kansas. The magnitudes of the slopes ranged from 0.012 in Ashland to –0.036 in Elkhart. </w:t>
       </w:r>
     </w:p>
     <w:p>
@@ -147,7 +161,41 @@
           <w:sz w:val="24"/>
           <w:szCs w:val="24"/>
         </w:rPr>
-        <w:t xml:space="preserve">W-index represents W days with W mm of rainfall or more. For example, if you had a W index of 15 for a given year there would be 15 days during that year that received a rainfall of 15mm, or more, of precipitation. The average W-Index ranged from 10.8 in Tribune to 17.8 in Columbus. There is a trend of increasing average W-index from west to east and from north to south. 18 of the 23 stations had positive slopes for the entire data set trend of W-Index. There was no obvious trend for the location of stations with negative slopes. The magnitude of slopes varied from -1.1 in Saint Francis to 1.4 in Winfield over the course of the century. </w:t>
+        <w:t>W-index represents W days with W mm of rainfall or more. For example, if you had a W index of 15 for a given year there would be 15 days during that year that received a rainfall of 15mm, or more, of precipitation. The average W-Index ranged from 10.8 in Tribune to 17.8 in Columbus. There is a trend of increasing average W-index from west to east and from north to south. 1</w:t>
+      </w:r>
+      <w:r>
+        <w:rPr>
+          <w:rFonts w:eastAsia="Times New Roman" w:cs="Arial"/>
+          <w:sz w:val="24"/>
+          <w:szCs w:val="24"/>
+        </w:rPr>
+        <w:t>9</w:t>
+      </w:r>
+      <w:r>
+        <w:rPr>
+          <w:rFonts w:eastAsia="Times New Roman" w:cs="Arial"/>
+          <w:sz w:val="24"/>
+          <w:szCs w:val="24"/>
+        </w:rPr>
+        <w:t xml:space="preserve"> of the 23 stations had positive slopes for the entire data set trend of W-Index. There was no obvious trend for the location of stations with negative slopes. The magnitude of slopes varied from -1.1 in Saint Francis to 1.</w:t>
+      </w:r>
+      <w:r>
+        <w:rPr>
+          <w:rFonts w:eastAsia="Times New Roman" w:cs="Arial"/>
+          <w:sz w:val="24"/>
+          <w:szCs w:val="24"/>
+        </w:rPr>
+        <w:t>6</w:t>
+      </w:r>
+      <w:bookmarkStart w:id="1" w:name="_GoBack"/>
+      <w:bookmarkEnd w:id="1"/>
+      <w:r>
+        <w:rPr>
+          <w:rFonts w:eastAsia="Times New Roman" w:cs="Arial"/>
+          <w:sz w:val="24"/>
+          <w:szCs w:val="24"/>
+        </w:rPr>
+        <w:t xml:space="preserve"> in Winfield over the course of the century. </w:t>
       </w:r>
     </w:p>
     <w:p>

</xml_diff>